<commit_message>
update link on README.md
</commit_message>
<xml_diff>
--- a/CoOS/Document/caidat.docx
+++ b/CoOS/Document/caidat.docx
@@ -9,15 +9,65 @@
     </w:p>
     <w:p>
       <w:r>
+        <w:t>Enviroment: Windows</w:t>
+      </w:r>
+    </w:p>
+    <w:p>
+      <w:r>
         <w:t>CoIDE:</w:t>
       </w:r>
+      <w:r>
+        <w:t xml:space="preserve"> </w:t>
+      </w:r>
+      <w:hyperlink r:id="rId5" w:history="1">
+        <w:r>
+          <w:rPr>
+            <w:rStyle w:val="Hyperlink"/>
+          </w:rPr>
+          <w:t>http://coocox.org/software.html</w:t>
+        </w:r>
+      </w:hyperlink>
     </w:p>
     <w:p>
       <w:r>
         <w:t>CoFlash:</w:t>
       </w:r>
-    </w:p>
-    <w:p/>
+      <w:r>
+        <w:t xml:space="preserve"> </w:t>
+      </w:r>
+      <w:hyperlink r:id="rId6" w:history="1">
+        <w:r>
+          <w:rPr>
+            <w:rStyle w:val="Hyperlink"/>
+          </w:rPr>
+          <w:t>http://coocox.org/software.html</w:t>
+        </w:r>
+      </w:hyperlink>
+      <w:bookmarkStart w:id="0" w:name="_GoBack"/>
+      <w:bookmarkEnd w:id="0"/>
+    </w:p>
+    <w:p>
+      <w:r>
+        <w:t xml:space="preserve">GCC ARM: </w:t>
+      </w:r>
+      <w:r>
+        <w:rPr>
+          <w:rStyle w:val="apple-converted-space"/>
+          <w:rFonts w:ascii="Helvetica" w:hAnsi="Helvetica" w:cs="Helvetica"/>
+          <w:color w:val="333333"/>
+          <w:shd w:val="clear" w:color="auto" w:fill="FFFFFF"/>
+        </w:rPr>
+        <w:t> </w:t>
+      </w:r>
+      <w:hyperlink r:id="rId7" w:history="1">
+        <w:r>
+          <w:rPr>
+            <w:rStyle w:val="Hyperlink"/>
+          </w:rPr>
+          <w:t>https://launchpad.net/gcc-arm-embedded/+download</w:t>
+        </w:r>
+      </w:hyperlink>
+    </w:p>
     <w:p>
       <w:r>
         <w:t>CoIDE:</w:t>
@@ -51,7 +101,7 @@
                     </pic:cNvPicPr>
                   </pic:nvPicPr>
                   <pic:blipFill>
-                    <a:blip r:embed="rId5" cstate="print">
+                    <a:blip r:embed="rId8" cstate="print">
                       <a:extLst>
                         <a:ext uri="{28A0092B-C50C-407E-A947-70E740481C1C}">
                           <a14:useLocalDpi xmlns:a14="http://schemas.microsoft.com/office/drawing/2010/main" val="0"/>
@@ -96,6 +146,7 @@
         <w:rPr>
           <w:noProof/>
         </w:rPr>
+        <w:lastRenderedPageBreak/>
         <w:drawing>
           <wp:inline distT="0" distB="0" distL="0" distR="0">
             <wp:extent cx="3163249" cy="2691994"/>
@@ -114,7 +165,7 @@
                     </pic:cNvPicPr>
                   </pic:nvPicPr>
                   <pic:blipFill>
-                    <a:blip r:embed="rId6">
+                    <a:blip r:embed="rId9">
                       <a:extLst>
                         <a:ext uri="{28A0092B-C50C-407E-A947-70E740481C1C}">
                           <a14:useLocalDpi xmlns:a14="http://schemas.microsoft.com/office/drawing/2010/main" val="0"/>
@@ -148,7 +199,6 @@
     </w:p>
     <w:p>
       <w:r>
-        <w:lastRenderedPageBreak/>
         <w:t>Gõ chip STM32F407VG</w:t>
       </w:r>
     </w:p>
@@ -175,7 +225,7 @@
                     </pic:cNvPicPr>
                   </pic:nvPicPr>
                   <pic:blipFill>
-                    <a:blip r:embed="rId7">
+                    <a:blip r:embed="rId10">
                       <a:extLst>
                         <a:ext uri="{28A0092B-C50C-407E-A947-70E740481C1C}">
                           <a14:useLocalDpi xmlns:a14="http://schemas.microsoft.com/office/drawing/2010/main" val="0"/>
@@ -214,6 +264,7 @@
     </w:p>
     <w:p>
       <w:r>
+        <w:lastRenderedPageBreak/>
         <w:t xml:space="preserve">Màn hình Repository là nơi chứa các đoạn mã nguồn đã được viết sẵn. </w:t>
       </w:r>
       <w:r>
@@ -233,7 +284,6 @@
         <w:rPr>
           <w:noProof/>
         </w:rPr>
-        <w:lastRenderedPageBreak/>
         <w:drawing>
           <wp:inline distT="0" distB="0" distL="0" distR="0">
             <wp:extent cx="5932805" cy="3599180"/>
@@ -252,7 +302,7 @@
                     </pic:cNvPicPr>
                   </pic:nvPicPr>
                   <pic:blipFill>
-                    <a:blip r:embed="rId8">
+                    <a:blip r:embed="rId11">
                       <a:extLst>
                         <a:ext uri="{28A0092B-C50C-407E-A947-70E740481C1C}">
                           <a14:useLocalDpi xmlns:a14="http://schemas.microsoft.com/office/drawing/2010/main" val="0"/>
@@ -370,16 +420,7 @@
           <w:sz w:val="20"/>
           <w:szCs w:val="20"/>
         </w:rPr>
-        <w:t>)</w:t>
-      </w:r>
-      <w:r>
-        <w:rPr>
-          <w:rFonts w:ascii="Consolas" w:hAnsi="Consolas" w:cs="Consolas"/>
-          <w:color w:val="000000"/>
-          <w:sz w:val="20"/>
-          <w:szCs w:val="20"/>
-        </w:rPr>
-        <w:t xml:space="preserve"> task.c</w:t>
+        <w:t>) task.c</w:t>
       </w:r>
     </w:p>
     <w:p>
@@ -453,16 +494,7 @@
           <w:sz w:val="20"/>
           <w:szCs w:val="20"/>
         </w:rPr>
-        <w:t>)</w:t>
-      </w:r>
-      <w:r>
-        <w:rPr>
-          <w:rFonts w:ascii="Consolas" w:hAnsi="Consolas" w:cs="Consolas"/>
-          <w:color w:val="000000"/>
-          <w:sz w:val="20"/>
-          <w:szCs w:val="20"/>
-        </w:rPr>
-        <w:t xml:space="preserve"> port.c</w:t>
+        <w:t>) port.c</w:t>
       </w:r>
     </w:p>
     <w:p>
@@ -679,7 +711,7 @@
                     </pic:cNvPicPr>
                   </pic:nvPicPr>
                   <pic:blipFill>
-                    <a:blip r:embed="rId9">
+                    <a:blip r:embed="rId12">
                       <a:extLst>
                         <a:ext uri="{28A0092B-C50C-407E-A947-70E740481C1C}">
                           <a14:useLocalDpi xmlns:a14="http://schemas.microsoft.com/office/drawing/2010/main" val="0"/>
@@ -757,7 +789,7 @@
                     </pic:cNvPicPr>
                   </pic:nvPicPr>
                   <pic:blipFill>
-                    <a:blip r:embed="rId10">
+                    <a:blip r:embed="rId13">
                       <a:extLst>
                         <a:ext uri="{28A0092B-C50C-407E-A947-70E740481C1C}">
                           <a14:useLocalDpi xmlns:a14="http://schemas.microsoft.com/office/drawing/2010/main" val="0"/>
@@ -821,7 +853,7 @@
                     </pic:cNvPicPr>
                   </pic:nvPicPr>
                   <pic:blipFill>
-                    <a:blip r:embed="rId11">
+                    <a:blip r:embed="rId14">
                       <a:extLst>
                         <a:ext uri="{28A0092B-C50C-407E-A947-70E740481C1C}">
                           <a14:useLocalDpi xmlns:a14="http://schemas.microsoft.com/office/drawing/2010/main" val="0"/>
@@ -2251,8 +2283,6 @@
         <w:tab/>
         <w:t>Printf(“A\n”) -&gt; không lỗi.</w:t>
       </w:r>
-      <w:bookmarkStart w:id="0" w:name="_GoBack"/>
-      <w:bookmarkEnd w:id="0"/>
     </w:p>
     <w:p>
       <w:pPr>
@@ -2304,7 +2334,7 @@
                     </pic:cNvPicPr>
                   </pic:nvPicPr>
                   <pic:blipFill>
-                    <a:blip r:embed="rId12">
+                    <a:blip r:embed="rId15">
                       <a:extLst>
                         <a:ext uri="{28A0092B-C50C-407E-A947-70E740481C1C}">
                           <a14:useLocalDpi xmlns:a14="http://schemas.microsoft.com/office/drawing/2010/main" val="0"/>
@@ -2398,7 +2428,7 @@
                     </pic:cNvPicPr>
                   </pic:nvPicPr>
                   <pic:blipFill>
-                    <a:blip r:embed="rId13">
+                    <a:blip r:embed="rId16">
                       <a:extLst>
                         <a:ext uri="{28A0092B-C50C-407E-A947-70E740481C1C}">
                           <a14:useLocalDpi xmlns:a14="http://schemas.microsoft.com/office/drawing/2010/main" val="0"/>
@@ -2736,6 +2766,22 @@
       <w:szCs w:val="20"/>
     </w:rPr>
   </w:style>
+  <w:style w:type="character" w:styleId="Hyperlink">
+    <w:name w:val="Hyperlink"/>
+    <w:basedOn w:val="DefaultParagraphFont"/>
+    <w:uiPriority w:val="99"/>
+    <w:unhideWhenUsed/>
+    <w:rsid w:val="00C67532"/>
+    <w:rPr>
+      <w:color w:val="0000FF"/>
+      <w:u w:val="single"/>
+    </w:rPr>
+  </w:style>
+  <w:style w:type="character" w:customStyle="1" w:styleId="apple-converted-space">
+    <w:name w:val="apple-converted-space"/>
+    <w:basedOn w:val="DefaultParagraphFont"/>
+    <w:rsid w:val="00C67532"/>
+  </w:style>
 </w:styles>
 </file>
 
@@ -3023,6 +3069,22 @@
       <w:sz w:val="20"/>
       <w:szCs w:val="20"/>
     </w:rPr>
+  </w:style>
+  <w:style w:type="character" w:styleId="Hyperlink">
+    <w:name w:val="Hyperlink"/>
+    <w:basedOn w:val="DefaultParagraphFont"/>
+    <w:uiPriority w:val="99"/>
+    <w:unhideWhenUsed/>
+    <w:rsid w:val="00C67532"/>
+    <w:rPr>
+      <w:color w:val="0000FF"/>
+      <w:u w:val="single"/>
+    </w:rPr>
+  </w:style>
+  <w:style w:type="character" w:customStyle="1" w:styleId="apple-converted-space">
+    <w:name w:val="apple-converted-space"/>
+    <w:basedOn w:val="DefaultParagraphFont"/>
+    <w:rsid w:val="00C67532"/>
   </w:style>
 </w:styles>
 </file>

</xml_diff>